<commit_message>
Step ejercicio 1, hecho
</commit_message>
<xml_diff>
--- a/TasteCases; Spirit.docx
+++ b/TasteCases; Spirit.docx
@@ -10,9 +10,9 @@
         <w:tblLook w:val="04A0" w:firstRow="1" w:lastRow="0" w:firstColumn="1" w:lastColumn="0" w:noHBand="0" w:noVBand="1"/>
       </w:tblPr>
       <w:tblGrid>
-        <w:gridCol w:w="2869"/>
-        <w:gridCol w:w="4570"/>
-        <w:gridCol w:w="2762"/>
+        <w:gridCol w:w="2806"/>
+        <w:gridCol w:w="4421"/>
+        <w:gridCol w:w="2977"/>
       </w:tblGrid>
       <w:tr>
         <w:trPr>
@@ -889,15 +889,17 @@
                 <w:lang w:eastAsia="es-MX"/>
               </w:rPr>
             </w:pPr>
-            <w:r>
-              <w:rPr>
-                <w:rFonts w:ascii="Times New Roman" w:eastAsia="Times New Roman" w:hAnsi="Times New Roman" w:cs="Times New Roman"/>
-                <w:sz w:val="20"/>
-                <w:szCs w:val="20"/>
-                <w:lang w:eastAsia="es-MX"/>
-              </w:rPr>
-              <w:t>001</w:t>
-            </w:r>
+            <w:proofErr w:type="spellStart"/>
+            <w:r>
+              <w:rPr>
+                <w:rFonts w:ascii="Times New Roman" w:eastAsia="Times New Roman" w:hAnsi="Times New Roman" w:cs="Times New Roman"/>
+                <w:sz w:val="20"/>
+                <w:szCs w:val="20"/>
+                <w:lang w:eastAsia="es-MX"/>
+              </w:rPr>
+              <w:t>IronMan</w:t>
+            </w:r>
+            <w:proofErr w:type="spellEnd"/>
           </w:p>
         </w:tc>
         <w:tc>
@@ -1165,6 +1167,16 @@
                 <w:lang w:eastAsia="es-MX"/>
               </w:rPr>
             </w:pPr>
+            <w:r>
+              <w:rPr>
+                <w:rFonts w:ascii="Calibri" w:eastAsia="Times New Roman" w:hAnsi="Calibri" w:cs="Times New Roman"/>
+                <w:b/>
+                <w:bCs/>
+                <w:color w:val="000000"/>
+                <w:lang w:eastAsia="es-MX"/>
+              </w:rPr>
+              <w:t>1</w:t>
+            </w:r>
           </w:p>
           <w:p>
             <w:pPr>
@@ -1193,6 +1205,189 @@
                 <w:lang w:eastAsia="es-MX"/>
               </w:rPr>
             </w:pPr>
+            <w:proofErr w:type="spellStart"/>
+            <w:r>
+              <w:rPr>
+                <w:rFonts w:ascii="Times New Roman" w:eastAsia="Times New Roman" w:hAnsi="Times New Roman" w:cs="Times New Roman"/>
+                <w:sz w:val="20"/>
+                <w:szCs w:val="20"/>
+                <w:lang w:eastAsia="es-MX"/>
+              </w:rPr>
+              <w:t>Check</w:t>
+            </w:r>
+            <w:proofErr w:type="spellEnd"/>
+            <w:r>
+              <w:rPr>
+                <w:rFonts w:ascii="Times New Roman" w:eastAsia="Times New Roman" w:hAnsi="Times New Roman" w:cs="Times New Roman"/>
+                <w:sz w:val="20"/>
+                <w:szCs w:val="20"/>
+                <w:lang w:eastAsia="es-MX"/>
+              </w:rPr>
+              <w:t xml:space="preserve"> </w:t>
+            </w:r>
+            <w:proofErr w:type="spellStart"/>
+            <w:r>
+              <w:rPr>
+                <w:rFonts w:ascii="Times New Roman" w:eastAsia="Times New Roman" w:hAnsi="Times New Roman" w:cs="Times New Roman"/>
+                <w:sz w:val="20"/>
+                <w:szCs w:val="20"/>
+                <w:lang w:eastAsia="es-MX"/>
+              </w:rPr>
+              <w:t>out</w:t>
+            </w:r>
+            <w:proofErr w:type="spellEnd"/>
+            <w:r>
+              <w:rPr>
+                <w:rFonts w:ascii="Times New Roman" w:eastAsia="Times New Roman" w:hAnsi="Times New Roman" w:cs="Times New Roman"/>
+                <w:sz w:val="20"/>
+                <w:szCs w:val="20"/>
+                <w:lang w:eastAsia="es-MX"/>
+              </w:rPr>
+              <w:t xml:space="preserve"> </w:t>
+            </w:r>
+            <w:proofErr w:type="spellStart"/>
+            <w:r>
+              <w:rPr>
+                <w:rFonts w:ascii="Times New Roman" w:eastAsia="Times New Roman" w:hAnsi="Times New Roman" w:cs="Times New Roman"/>
+                <w:sz w:val="20"/>
+                <w:szCs w:val="20"/>
+                <w:lang w:eastAsia="es-MX"/>
+              </w:rPr>
+              <w:t>flaps</w:t>
+            </w:r>
+            <w:proofErr w:type="spellEnd"/>
+            <w:r>
+              <w:rPr>
+                <w:rFonts w:ascii="Times New Roman" w:eastAsia="Times New Roman" w:hAnsi="Times New Roman" w:cs="Times New Roman"/>
+                <w:sz w:val="20"/>
+                <w:szCs w:val="20"/>
+                <w:lang w:eastAsia="es-MX"/>
+              </w:rPr>
+              <w:t xml:space="preserve"> </w:t>
+            </w:r>
+            <w:proofErr w:type="spellStart"/>
+            <w:r>
+              <w:rPr>
+                <w:rFonts w:ascii="Times New Roman" w:eastAsia="Times New Roman" w:hAnsi="Times New Roman" w:cs="Times New Roman"/>
+                <w:sz w:val="20"/>
+                <w:szCs w:val="20"/>
+                <w:lang w:eastAsia="es-MX"/>
+              </w:rPr>
+              <w:t>motors</w:t>
+            </w:r>
+            <w:proofErr w:type="spellEnd"/>
+            <w:r>
+              <w:rPr>
+                <w:rFonts w:ascii="Times New Roman" w:eastAsia="Times New Roman" w:hAnsi="Times New Roman" w:cs="Times New Roman"/>
+                <w:sz w:val="20"/>
+                <w:szCs w:val="20"/>
+                <w:lang w:eastAsia="es-MX"/>
+              </w:rPr>
+              <w:t xml:space="preserve"> </w:t>
+            </w:r>
+            <w:proofErr w:type="spellStart"/>
+            <w:r>
+              <w:rPr>
+                <w:rFonts w:ascii="Times New Roman" w:eastAsia="Times New Roman" w:hAnsi="Times New Roman" w:cs="Times New Roman"/>
+                <w:sz w:val="20"/>
+                <w:szCs w:val="20"/>
+                <w:lang w:eastAsia="es-MX"/>
+              </w:rPr>
+              <w:t>respond</w:t>
+            </w:r>
+            <w:proofErr w:type="spellEnd"/>
+            <w:r>
+              <w:rPr>
+                <w:rFonts w:ascii="Times New Roman" w:eastAsia="Times New Roman" w:hAnsi="Times New Roman" w:cs="Times New Roman"/>
+                <w:sz w:val="20"/>
+                <w:szCs w:val="20"/>
+                <w:lang w:eastAsia="es-MX"/>
+              </w:rPr>
+              <w:t xml:space="preserve"> </w:t>
+            </w:r>
+            <w:proofErr w:type="spellStart"/>
+            <w:r>
+              <w:rPr>
+                <w:rFonts w:ascii="Times New Roman" w:eastAsia="Times New Roman" w:hAnsi="Times New Roman" w:cs="Times New Roman"/>
+                <w:sz w:val="20"/>
+                <w:szCs w:val="20"/>
+                <w:lang w:eastAsia="es-MX"/>
+              </w:rPr>
+              <w:t>correctly</w:t>
+            </w:r>
+            <w:proofErr w:type="spellEnd"/>
+            <w:r>
+              <w:rPr>
+                <w:rFonts w:ascii="Times New Roman" w:eastAsia="Times New Roman" w:hAnsi="Times New Roman" w:cs="Times New Roman"/>
+                <w:sz w:val="20"/>
+                <w:szCs w:val="20"/>
+                <w:lang w:eastAsia="es-MX"/>
+              </w:rPr>
+              <w:t xml:space="preserve"> </w:t>
+            </w:r>
+            <w:proofErr w:type="spellStart"/>
+            <w:r>
+              <w:rPr>
+                <w:rFonts w:ascii="Times New Roman" w:eastAsia="Times New Roman" w:hAnsi="Times New Roman" w:cs="Times New Roman"/>
+                <w:sz w:val="20"/>
+                <w:szCs w:val="20"/>
+                <w:lang w:eastAsia="es-MX"/>
+              </w:rPr>
+              <w:t>to</w:t>
+            </w:r>
+            <w:proofErr w:type="spellEnd"/>
+            <w:r>
+              <w:rPr>
+                <w:rFonts w:ascii="Times New Roman" w:eastAsia="Times New Roman" w:hAnsi="Times New Roman" w:cs="Times New Roman"/>
+                <w:sz w:val="20"/>
+                <w:szCs w:val="20"/>
+                <w:lang w:eastAsia="es-MX"/>
+              </w:rPr>
+              <w:t xml:space="preserve"> </w:t>
+            </w:r>
+            <w:proofErr w:type="spellStart"/>
+            <w:r>
+              <w:rPr>
+                <w:rFonts w:ascii="Times New Roman" w:eastAsia="Times New Roman" w:hAnsi="Times New Roman" w:cs="Times New Roman"/>
+                <w:sz w:val="20"/>
+                <w:szCs w:val="20"/>
+                <w:lang w:eastAsia="es-MX"/>
+              </w:rPr>
+              <w:t>external</w:t>
+            </w:r>
+            <w:proofErr w:type="spellEnd"/>
+            <w:r>
+              <w:rPr>
+                <w:rFonts w:ascii="Times New Roman" w:eastAsia="Times New Roman" w:hAnsi="Times New Roman" w:cs="Times New Roman"/>
+                <w:sz w:val="20"/>
+                <w:szCs w:val="20"/>
+                <w:lang w:eastAsia="es-MX"/>
+              </w:rPr>
+              <w:t xml:space="preserve"> </w:t>
+            </w:r>
+          </w:p>
+          <w:p>
+            <w:pPr>
+              <w:rPr>
+                <w:rFonts w:ascii="Times New Roman" w:eastAsia="Times New Roman" w:hAnsi="Times New Roman" w:cs="Times New Roman"/>
+                <w:sz w:val="20"/>
+                <w:szCs w:val="20"/>
+                <w:lang w:eastAsia="es-MX"/>
+              </w:rPr>
+            </w:pPr>
+            <w:proofErr w:type="spellStart"/>
+            <w:r>
+              <w:rPr>
+                <w:rFonts w:ascii="Times New Roman" w:eastAsia="Times New Roman" w:hAnsi="Times New Roman" w:cs="Times New Roman"/>
+                <w:sz w:val="20"/>
+                <w:szCs w:val="20"/>
+                <w:lang w:eastAsia="es-MX"/>
+              </w:rPr>
+              <w:t>voltage</w:t>
+            </w:r>
+            <w:bookmarkStart w:id="0" w:name="_GoBack"/>
+            <w:bookmarkEnd w:id="0"/>
+            <w:proofErr w:type="spellEnd"/>
           </w:p>
         </w:tc>
         <w:tc>
@@ -1210,6 +1405,174 @@
                 <w:lang w:eastAsia="es-MX"/>
               </w:rPr>
             </w:pPr>
+            <w:r>
+              <w:rPr>
+                <w:rFonts w:ascii="Times New Roman" w:eastAsia="Times New Roman" w:hAnsi="Times New Roman" w:cs="Times New Roman"/>
+                <w:sz w:val="20"/>
+                <w:szCs w:val="20"/>
+                <w:lang w:eastAsia="es-MX"/>
+              </w:rPr>
+              <w:t xml:space="preserve">Motor </w:t>
+            </w:r>
+            <w:proofErr w:type="spellStart"/>
+            <w:r>
+              <w:rPr>
+                <w:rFonts w:ascii="Times New Roman" w:eastAsia="Times New Roman" w:hAnsi="Times New Roman" w:cs="Times New Roman"/>
+                <w:sz w:val="20"/>
+                <w:szCs w:val="20"/>
+                <w:lang w:eastAsia="es-MX"/>
+              </w:rPr>
+              <w:t>moves</w:t>
+            </w:r>
+            <w:proofErr w:type="spellEnd"/>
+            <w:r>
+              <w:rPr>
+                <w:rFonts w:ascii="Times New Roman" w:eastAsia="Times New Roman" w:hAnsi="Times New Roman" w:cs="Times New Roman"/>
+                <w:sz w:val="20"/>
+                <w:szCs w:val="20"/>
+                <w:lang w:eastAsia="es-MX"/>
+              </w:rPr>
+              <w:t xml:space="preserve"> </w:t>
+            </w:r>
+            <w:proofErr w:type="spellStart"/>
+            <w:r>
+              <w:rPr>
+                <w:rFonts w:ascii="Times New Roman" w:eastAsia="Times New Roman" w:hAnsi="Times New Roman" w:cs="Times New Roman"/>
+                <w:sz w:val="20"/>
+                <w:szCs w:val="20"/>
+                <w:lang w:eastAsia="es-MX"/>
+              </w:rPr>
+              <w:t>to</w:t>
+            </w:r>
+            <w:proofErr w:type="spellEnd"/>
+            <w:r>
+              <w:rPr>
+                <w:rFonts w:ascii="Times New Roman" w:eastAsia="Times New Roman" w:hAnsi="Times New Roman" w:cs="Times New Roman"/>
+                <w:sz w:val="20"/>
+                <w:szCs w:val="20"/>
+                <w:lang w:eastAsia="es-MX"/>
+              </w:rPr>
+              <w:t xml:space="preserve"> </w:t>
+            </w:r>
+            <w:proofErr w:type="spellStart"/>
+            <w:r>
+              <w:rPr>
+                <w:rFonts w:ascii="Times New Roman" w:eastAsia="Times New Roman" w:hAnsi="Times New Roman" w:cs="Times New Roman"/>
+                <w:sz w:val="20"/>
+                <w:szCs w:val="20"/>
+                <w:lang w:eastAsia="es-MX"/>
+              </w:rPr>
+              <w:t>the</w:t>
+            </w:r>
+            <w:proofErr w:type="spellEnd"/>
+            <w:r>
+              <w:rPr>
+                <w:rFonts w:ascii="Times New Roman" w:eastAsia="Times New Roman" w:hAnsi="Times New Roman" w:cs="Times New Roman"/>
+                <w:sz w:val="20"/>
+                <w:szCs w:val="20"/>
+                <w:lang w:eastAsia="es-MX"/>
+              </w:rPr>
+              <w:t xml:space="preserve"> </w:t>
+            </w:r>
+            <w:proofErr w:type="spellStart"/>
+            <w:r>
+              <w:rPr>
+                <w:rFonts w:ascii="Times New Roman" w:eastAsia="Times New Roman" w:hAnsi="Times New Roman" w:cs="Times New Roman"/>
+                <w:sz w:val="20"/>
+                <w:szCs w:val="20"/>
+                <w:lang w:eastAsia="es-MX"/>
+              </w:rPr>
+              <w:t>disire</w:t>
+            </w:r>
+            <w:proofErr w:type="spellEnd"/>
+            <w:r>
+              <w:rPr>
+                <w:rFonts w:ascii="Times New Roman" w:eastAsia="Times New Roman" w:hAnsi="Times New Roman" w:cs="Times New Roman"/>
+                <w:sz w:val="20"/>
+                <w:szCs w:val="20"/>
+                <w:lang w:eastAsia="es-MX"/>
+              </w:rPr>
+              <w:t xml:space="preserve"> position </w:t>
+            </w:r>
+          </w:p>
+          <w:p>
+            <w:pPr>
+              <w:rPr>
+                <w:rFonts w:ascii="Times New Roman" w:eastAsia="Times New Roman" w:hAnsi="Times New Roman" w:cs="Times New Roman"/>
+                <w:sz w:val="20"/>
+                <w:szCs w:val="20"/>
+                <w:lang w:eastAsia="es-MX"/>
+              </w:rPr>
+            </w:pPr>
+            <w:r>
+              <w:rPr>
+                <w:rFonts w:ascii="Times New Roman" w:eastAsia="Times New Roman" w:hAnsi="Times New Roman" w:cs="Times New Roman"/>
+                <w:sz w:val="20"/>
+                <w:szCs w:val="20"/>
+                <w:lang w:eastAsia="es-MX"/>
+              </w:rPr>
+              <w:t xml:space="preserve">In </w:t>
+            </w:r>
+            <w:proofErr w:type="spellStart"/>
+            <w:r>
+              <w:rPr>
+                <w:rFonts w:ascii="Times New Roman" w:eastAsia="Times New Roman" w:hAnsi="Times New Roman" w:cs="Times New Roman"/>
+                <w:sz w:val="20"/>
+                <w:szCs w:val="20"/>
+                <w:lang w:eastAsia="es-MX"/>
+              </w:rPr>
+              <w:t>an</w:t>
+            </w:r>
+            <w:proofErr w:type="spellEnd"/>
+            <w:r>
+              <w:rPr>
+                <w:rFonts w:ascii="Times New Roman" w:eastAsia="Times New Roman" w:hAnsi="Times New Roman" w:cs="Times New Roman"/>
+                <w:sz w:val="20"/>
+                <w:szCs w:val="20"/>
+                <w:lang w:eastAsia="es-MX"/>
+              </w:rPr>
+              <w:t xml:space="preserve"> </w:t>
+            </w:r>
+            <w:proofErr w:type="spellStart"/>
+            <w:r>
+              <w:rPr>
+                <w:rFonts w:ascii="Times New Roman" w:eastAsia="Times New Roman" w:hAnsi="Times New Roman" w:cs="Times New Roman"/>
+                <w:sz w:val="20"/>
+                <w:szCs w:val="20"/>
+                <w:lang w:eastAsia="es-MX"/>
+              </w:rPr>
+              <w:t>external</w:t>
+            </w:r>
+            <w:proofErr w:type="spellEnd"/>
+            <w:r>
+              <w:rPr>
+                <w:rFonts w:ascii="Times New Roman" w:eastAsia="Times New Roman" w:hAnsi="Times New Roman" w:cs="Times New Roman"/>
+                <w:sz w:val="20"/>
+                <w:szCs w:val="20"/>
+                <w:lang w:eastAsia="es-MX"/>
+              </w:rPr>
+              <w:t xml:space="preserve"> </w:t>
+            </w:r>
+            <w:proofErr w:type="spellStart"/>
+            <w:r>
+              <w:rPr>
+                <w:rFonts w:ascii="Times New Roman" w:eastAsia="Times New Roman" w:hAnsi="Times New Roman" w:cs="Times New Roman"/>
+                <w:sz w:val="20"/>
+                <w:szCs w:val="20"/>
+                <w:lang w:eastAsia="es-MX"/>
+              </w:rPr>
+              <w:t>environment</w:t>
+            </w:r>
+            <w:proofErr w:type="spellEnd"/>
+            <w:r>
+              <w:rPr>
+                <w:rFonts w:ascii="Times New Roman" w:eastAsia="Times New Roman" w:hAnsi="Times New Roman" w:cs="Times New Roman"/>
+                <w:sz w:val="20"/>
+                <w:szCs w:val="20"/>
+                <w:lang w:eastAsia="es-MX"/>
+              </w:rPr>
+              <w:t>.</w:t>
+            </w:r>
           </w:p>
         </w:tc>
       </w:tr>
@@ -3141,7 +3504,27 @@
                 <w:szCs w:val="20"/>
                 <w:lang w:eastAsia="es-MX"/>
               </w:rPr>
-              <w:t xml:space="preserve"> temperature sensor</w:t>
+              <w:t xml:space="preserve"> </w:t>
+            </w:r>
+            <w:proofErr w:type="spellStart"/>
+            <w:r>
+              <w:rPr>
+                <w:rFonts w:ascii="Times New Roman" w:eastAsia="Times New Roman" w:hAnsi="Times New Roman" w:cs="Times New Roman"/>
+                <w:sz w:val="20"/>
+                <w:szCs w:val="20"/>
+                <w:lang w:eastAsia="es-MX"/>
+              </w:rPr>
+              <w:t>temperature</w:t>
+            </w:r>
+            <w:proofErr w:type="spellEnd"/>
+            <w:r>
+              <w:rPr>
+                <w:rFonts w:ascii="Times New Roman" w:eastAsia="Times New Roman" w:hAnsi="Times New Roman" w:cs="Times New Roman"/>
+                <w:sz w:val="20"/>
+                <w:szCs w:val="20"/>
+                <w:lang w:eastAsia="es-MX"/>
+              </w:rPr>
+              <w:t xml:space="preserve"> sensor</w:t>
             </w:r>
           </w:p>
           <w:p>
@@ -3822,8 +4205,6 @@
                 <w:lang w:eastAsia="es-MX"/>
               </w:rPr>
             </w:pPr>
-            <w:bookmarkStart w:id="0" w:name="_GoBack"/>
-            <w:bookmarkEnd w:id="0"/>
           </w:p>
           <w:p>
             <w:pPr>

</xml_diff>

<commit_message>
Parte de Pizarro el magnifico, hecha.
</commit_message>
<xml_diff>
--- a/TasteCases; Spirit.docx
+++ b/TasteCases; Spirit.docx
@@ -1,10 +1,10 @@
 
 <file path=word/document.xml><?xml version="1.0" encoding="utf-8"?>
-<w:document xmlns:wpc="http://schemas.microsoft.com/office/word/2010/wordprocessingCanvas" xmlns:mc="http://schemas.openxmlformats.org/markup-compatibility/2006" xmlns:o="urn:schemas-microsoft-com:office:office" xmlns:r="http://schemas.openxmlformats.org/officeDocument/2006/relationships" xmlns:m="http://schemas.openxmlformats.org/officeDocument/2006/math" xmlns:v="urn:schemas-microsoft-com:vml" xmlns:wp14="http://schemas.microsoft.com/office/word/2010/wordprocessingDrawing" xmlns:wp="http://schemas.openxmlformats.org/drawingml/2006/wordprocessingDrawing" xmlns:w10="urn:schemas-microsoft-com:office:word" xmlns:w="http://schemas.openxmlformats.org/wordprocessingml/2006/main" xmlns:w14="http://schemas.microsoft.com/office/word/2010/wordml" xmlns:w15="http://schemas.microsoft.com/office/word/2012/wordml" xmlns:wpg="http://schemas.microsoft.com/office/word/2010/wordprocessingGroup" xmlns:wpi="http://schemas.microsoft.com/office/word/2010/wordprocessingInk" xmlns:wne="http://schemas.microsoft.com/office/word/2006/wordml" xmlns:wps="http://schemas.microsoft.com/office/word/2010/wordprocessingShape" mc:Ignorable="w14 w15 wp14">
+<w:document xmlns:wpc="http://schemas.microsoft.com/office/word/2010/wordprocessingCanvas" xmlns:cx="http://schemas.microsoft.com/office/drawing/2014/chartex" xmlns:cx1="http://schemas.microsoft.com/office/drawing/2015/9/8/chartex" xmlns:cx2="http://schemas.microsoft.com/office/drawing/2015/10/21/chartex" xmlns:cx3="http://schemas.microsoft.com/office/drawing/2016/5/9/chartex" xmlns:cx4="http://schemas.microsoft.com/office/drawing/2016/5/10/chartex" xmlns:cx5="http://schemas.microsoft.com/office/drawing/2016/5/11/chartex" xmlns:cx6="http://schemas.microsoft.com/office/drawing/2016/5/12/chartex" xmlns:cx7="http://schemas.microsoft.com/office/drawing/2016/5/13/chartex" xmlns:cx8="http://schemas.microsoft.com/office/drawing/2016/5/14/chartex" xmlns:mc="http://schemas.openxmlformats.org/markup-compatibility/2006" xmlns:aink="http://schemas.microsoft.com/office/drawing/2016/ink" xmlns:am3d="http://schemas.microsoft.com/office/drawing/2017/model3d" xmlns:o="urn:schemas-microsoft-com:office:office" xmlns:r="http://schemas.openxmlformats.org/officeDocument/2006/relationships" xmlns:m="http://schemas.openxmlformats.org/officeDocument/2006/math" xmlns:v="urn:schemas-microsoft-com:vml" xmlns:wp14="http://schemas.microsoft.com/office/word/2010/wordprocessingDrawing" xmlns:wp="http://schemas.openxmlformats.org/drawingml/2006/wordprocessingDrawing" xmlns:w10="urn:schemas-microsoft-com:office:word" xmlns:w="http://schemas.openxmlformats.org/wordprocessingml/2006/main" xmlns:w14="http://schemas.microsoft.com/office/word/2010/wordml" xmlns:w15="http://schemas.microsoft.com/office/word/2012/wordml" xmlns:w16cid="http://schemas.microsoft.com/office/word/2016/wordml/cid" xmlns:w16se="http://schemas.microsoft.com/office/word/2015/wordml/symex" xmlns:wpg="http://schemas.microsoft.com/office/word/2010/wordprocessingGroup" xmlns:wpi="http://schemas.microsoft.com/office/word/2010/wordprocessingInk" xmlns:wne="http://schemas.microsoft.com/office/word/2006/wordml" xmlns:wps="http://schemas.microsoft.com/office/word/2010/wordprocessingShape" mc:Ignorable="w14 w15 w16se w16cid wp14">
   <w:body>
     <w:tbl>
       <w:tblPr>
-        <w:tblStyle w:val="Tablaconcuadrcula"/>
+        <w:tblStyle w:val="TableGrid"/>
         <w:tblpPr w:leftFromText="141" w:rightFromText="141" w:horzAnchor="margin" w:tblpY="-570"/>
         <w:tblW w:w="5455" w:type="pct"/>
         <w:tblLook w:val="04A0" w:firstRow="1" w:lastRow="0" w:firstColumn="1" w:lastColumn="0" w:noHBand="0" w:noVBand="1"/>
@@ -12,7 +12,7 @@
       <w:tblGrid>
         <w:gridCol w:w="2806"/>
         <w:gridCol w:w="4421"/>
-        <w:gridCol w:w="3310"/>
+        <w:gridCol w:w="3576"/>
       </w:tblGrid>
       <w:tr>
         <w:trPr>
@@ -35,27 +35,15 @@
                 <w:lang w:eastAsia="es-MX"/>
               </w:rPr>
             </w:pPr>
-            <w:proofErr w:type="spellStart"/>
-            <w:r>
-              <w:rPr>
-                <w:rFonts w:ascii="Calibri" w:eastAsia="Times New Roman" w:hAnsi="Calibri" w:cs="Times New Roman"/>
-                <w:b/>
-                <w:bCs/>
-                <w:color w:val="000000"/>
-                <w:lang w:eastAsia="es-MX"/>
-              </w:rPr>
-              <w:t>User</w:t>
-            </w:r>
-            <w:proofErr w:type="spellEnd"/>
-            <w:r>
-              <w:rPr>
-                <w:rFonts w:ascii="Calibri" w:eastAsia="Times New Roman" w:hAnsi="Calibri" w:cs="Times New Roman"/>
-                <w:b/>
-                <w:bCs/>
-                <w:color w:val="000000"/>
-                <w:lang w:eastAsia="es-MX"/>
-              </w:rPr>
-              <w:t xml:space="preserve"> </w:t>
+            <w:r>
+              <w:rPr>
+                <w:rFonts w:ascii="Calibri" w:eastAsia="Times New Roman" w:hAnsi="Calibri" w:cs="Times New Roman"/>
+                <w:b/>
+                <w:bCs/>
+                <w:color w:val="000000"/>
+                <w:lang w:eastAsia="es-MX"/>
+              </w:rPr>
+              <w:t xml:space="preserve">User </w:t>
             </w:r>
             <w:proofErr w:type="spellStart"/>
             <w:r>
@@ -216,29 +204,7 @@
                 <w:szCs w:val="18"/>
                 <w:lang w:val="en-US"/>
               </w:rPr>
-              <w:t xml:space="preserve"> </w:t>
-            </w:r>
-            <w:proofErr w:type="gramStart"/>
-            <w:r>
-              <w:rPr>
-                <w:rFonts w:ascii="Arial" w:hAnsi="Arial" w:cs="Arial"/>
-                <w:color w:val="000000"/>
-                <w:sz w:val="18"/>
-                <w:szCs w:val="18"/>
-                <w:lang w:val="en-US"/>
-              </w:rPr>
-              <w:t>degrees</w:t>
-            </w:r>
-            <w:proofErr w:type="gramEnd"/>
-            <w:r>
-              <w:rPr>
-                <w:rFonts w:ascii="Arial" w:hAnsi="Arial" w:cs="Arial"/>
-                <w:color w:val="000000"/>
-                <w:sz w:val="18"/>
-                <w:szCs w:val="18"/>
-                <w:lang w:val="en-US"/>
-              </w:rPr>
-              <w:t xml:space="preserve"> of opening for better flying control.</w:t>
+              <w:t xml:space="preserve"> degrees of opening for better flying control.</w:t>
             </w:r>
           </w:p>
         </w:tc>
@@ -742,6 +708,16 @@
                 <w:lang w:eastAsia="es-MX"/>
               </w:rPr>
             </w:pPr>
+            <w:r>
+              <w:rPr>
+                <w:rFonts w:ascii="Calibri" w:eastAsia="Times New Roman" w:hAnsi="Calibri" w:cs="Times New Roman"/>
+                <w:b/>
+                <w:bCs/>
+                <w:color w:val="000000"/>
+                <w:lang w:eastAsia="es-MX"/>
+              </w:rPr>
+              <w:t xml:space="preserve">Step </w:t>
+            </w:r>
             <w:proofErr w:type="spellStart"/>
             <w:r>
               <w:rPr>
@@ -751,31 +727,9 @@
                 <w:color w:val="000000"/>
                 <w:lang w:eastAsia="es-MX"/>
               </w:rPr>
-              <w:t>Step</w:t>
+              <w:t>Number</w:t>
             </w:r>
             <w:proofErr w:type="spellEnd"/>
-            <w:r>
-              <w:rPr>
-                <w:rFonts w:ascii="Calibri" w:eastAsia="Times New Roman" w:hAnsi="Calibri" w:cs="Times New Roman"/>
-                <w:b/>
-                <w:bCs/>
-                <w:color w:val="000000"/>
-                <w:lang w:eastAsia="es-MX"/>
-              </w:rPr>
-              <w:t xml:space="preserve"> </w:t>
-            </w:r>
-            <w:proofErr w:type="spellStart"/>
-            <w:r>
-              <w:rPr>
-                <w:rFonts w:ascii="Calibri" w:eastAsia="Times New Roman" w:hAnsi="Calibri" w:cs="Times New Roman"/>
-                <w:b/>
-                <w:bCs/>
-                <w:color w:val="000000"/>
-                <w:lang w:eastAsia="es-MX"/>
-              </w:rPr>
-              <w:t>Number</w:t>
-            </w:r>
-            <w:proofErr w:type="spellEnd"/>
           </w:p>
         </w:tc>
         <w:tc>
@@ -795,27 +749,15 @@
                 <w:lang w:eastAsia="es-MX"/>
               </w:rPr>
             </w:pPr>
-            <w:proofErr w:type="spellStart"/>
-            <w:r>
-              <w:rPr>
-                <w:rFonts w:ascii="Calibri" w:eastAsia="Times New Roman" w:hAnsi="Calibri" w:cs="Times New Roman"/>
-                <w:b/>
-                <w:bCs/>
-                <w:color w:val="000000"/>
-                <w:lang w:eastAsia="es-MX"/>
-              </w:rPr>
-              <w:t>Step</w:t>
-            </w:r>
-            <w:proofErr w:type="spellEnd"/>
-            <w:r>
-              <w:rPr>
-                <w:rFonts w:ascii="Calibri" w:eastAsia="Times New Roman" w:hAnsi="Calibri" w:cs="Times New Roman"/>
-                <w:b/>
-                <w:bCs/>
-                <w:color w:val="000000"/>
-                <w:lang w:eastAsia="es-MX"/>
-              </w:rPr>
-              <w:t xml:space="preserve"> </w:t>
+            <w:r>
+              <w:rPr>
+                <w:rFonts w:ascii="Calibri" w:eastAsia="Times New Roman" w:hAnsi="Calibri" w:cs="Times New Roman"/>
+                <w:b/>
+                <w:bCs/>
+                <w:color w:val="000000"/>
+                <w:lang w:eastAsia="es-MX"/>
+              </w:rPr>
+              <w:t xml:space="preserve">Step </w:t>
             </w:r>
             <w:proofErr w:type="spellStart"/>
             <w:r>
@@ -1377,25 +1319,14 @@
                 <w:lang w:val="en-US" w:eastAsia="es-MX"/>
               </w:rPr>
             </w:pPr>
-            <w:proofErr w:type="gramStart"/>
-            <w:r>
-              <w:rPr>
-                <w:rFonts w:ascii="Times New Roman" w:eastAsia="Times New Roman" w:hAnsi="Times New Roman" w:cs="Times New Roman"/>
-                <w:sz w:val="20"/>
-                <w:szCs w:val="20"/>
-                <w:lang w:val="en-US" w:eastAsia="es-MX"/>
-              </w:rPr>
-              <w:t>they</w:t>
-            </w:r>
-            <w:proofErr w:type="gramEnd"/>
-            <w:r>
-              <w:rPr>
-                <w:rFonts w:ascii="Times New Roman" w:eastAsia="Times New Roman" w:hAnsi="Times New Roman" w:cs="Times New Roman"/>
-                <w:sz w:val="20"/>
-                <w:szCs w:val="20"/>
-                <w:lang w:val="en-US" w:eastAsia="es-MX"/>
-              </w:rPr>
-              <w:t xml:space="preserve"> are powered.</w:t>
+            <w:r>
+              <w:rPr>
+                <w:rFonts w:ascii="Times New Roman" w:eastAsia="Times New Roman" w:hAnsi="Times New Roman" w:cs="Times New Roman"/>
+                <w:sz w:val="20"/>
+                <w:szCs w:val="20"/>
+                <w:lang w:val="en-US" w:eastAsia="es-MX"/>
+              </w:rPr>
+              <w:t>they are powered.</w:t>
             </w:r>
           </w:p>
         </w:tc>
@@ -1513,25 +1444,14 @@
                 <w:lang w:val="en-US" w:eastAsia="es-MX"/>
               </w:rPr>
             </w:pPr>
-            <w:proofErr w:type="gramStart"/>
-            <w:r>
-              <w:rPr>
-                <w:rFonts w:ascii="Times New Roman" w:eastAsia="Times New Roman" w:hAnsi="Times New Roman" w:cs="Times New Roman"/>
-                <w:sz w:val="20"/>
-                <w:szCs w:val="20"/>
-                <w:lang w:val="en-US" w:eastAsia="es-MX"/>
-              </w:rPr>
-              <w:t>specified</w:t>
-            </w:r>
-            <w:proofErr w:type="gramEnd"/>
-            <w:r>
-              <w:rPr>
-                <w:rFonts w:ascii="Times New Roman" w:eastAsia="Times New Roman" w:hAnsi="Times New Roman" w:cs="Times New Roman"/>
-                <w:sz w:val="20"/>
-                <w:szCs w:val="20"/>
-                <w:lang w:val="en-US" w:eastAsia="es-MX"/>
-              </w:rPr>
-              <w:t xml:space="preserve"> angles. </w:t>
+            <w:r>
+              <w:rPr>
+                <w:rFonts w:ascii="Times New Roman" w:eastAsia="Times New Roman" w:hAnsi="Times New Roman" w:cs="Times New Roman"/>
+                <w:sz w:val="20"/>
+                <w:szCs w:val="20"/>
+                <w:lang w:val="en-US" w:eastAsia="es-MX"/>
+              </w:rPr>
+              <w:t xml:space="preserve">specified angles. </w:t>
             </w:r>
           </w:p>
         </w:tc>
@@ -1649,25 +1569,14 @@
                 <w:lang w:val="en-US" w:eastAsia="es-MX"/>
               </w:rPr>
             </w:pPr>
-            <w:proofErr w:type="gramStart"/>
-            <w:r>
-              <w:rPr>
-                <w:rFonts w:ascii="Times New Roman" w:eastAsia="Times New Roman" w:hAnsi="Times New Roman" w:cs="Times New Roman"/>
-                <w:sz w:val="20"/>
-                <w:szCs w:val="20"/>
-                <w:lang w:val="en-US" w:eastAsia="es-MX"/>
-              </w:rPr>
-              <w:t>intended</w:t>
-            </w:r>
-            <w:proofErr w:type="gramEnd"/>
-            <w:r>
-              <w:rPr>
-                <w:rFonts w:ascii="Times New Roman" w:eastAsia="Times New Roman" w:hAnsi="Times New Roman" w:cs="Times New Roman"/>
-                <w:sz w:val="20"/>
-                <w:szCs w:val="20"/>
-                <w:lang w:val="en-US" w:eastAsia="es-MX"/>
-              </w:rPr>
-              <w:t>.</w:t>
+            <w:r>
+              <w:rPr>
+                <w:rFonts w:ascii="Times New Roman" w:eastAsia="Times New Roman" w:hAnsi="Times New Roman" w:cs="Times New Roman"/>
+                <w:sz w:val="20"/>
+                <w:szCs w:val="20"/>
+                <w:lang w:val="en-US" w:eastAsia="es-MX"/>
+              </w:rPr>
+              <w:t>intended.</w:t>
             </w:r>
           </w:p>
         </w:tc>
@@ -1692,6 +1601,16 @@
                 <w:lang w:val="en-US" w:eastAsia="es-MX"/>
               </w:rPr>
             </w:pPr>
+            <w:r>
+              <w:rPr>
+                <w:rFonts w:ascii="Calibri" w:eastAsia="Times New Roman" w:hAnsi="Calibri" w:cs="Times New Roman"/>
+                <w:b/>
+                <w:bCs/>
+                <w:color w:val="000000"/>
+                <w:lang w:val="en-US" w:eastAsia="es-MX"/>
+              </w:rPr>
+              <w:t>6</w:t>
+            </w:r>
           </w:p>
           <w:p>
             <w:pPr>
@@ -1730,6 +1649,15 @@
                 <w:lang w:val="en-US" w:eastAsia="es-MX"/>
               </w:rPr>
             </w:pPr>
+            <w:r>
+              <w:rPr>
+                <w:rFonts w:ascii="Times New Roman" w:eastAsia="Times New Roman" w:hAnsi="Times New Roman" w:cs="Times New Roman"/>
+                <w:sz w:val="20"/>
+                <w:szCs w:val="20"/>
+                <w:lang w:val="en-US" w:eastAsia="es-MX"/>
+              </w:rPr>
+              <w:t>Check external wind/pressure conditions</w:t>
+            </w:r>
           </w:p>
         </w:tc>
         <w:tc>
@@ -1747,6 +1675,34 @@
                 <w:lang w:val="en-US" w:eastAsia="es-MX"/>
               </w:rPr>
             </w:pPr>
+            <w:r>
+              <w:rPr>
+                <w:rFonts w:ascii="Times New Roman" w:eastAsia="Times New Roman" w:hAnsi="Times New Roman" w:cs="Times New Roman"/>
+                <w:sz w:val="20"/>
+                <w:szCs w:val="20"/>
+                <w:lang w:val="en-US" w:eastAsia="es-MX"/>
+              </w:rPr>
+              <w:t xml:space="preserve">The forces can affect correct flaps </w:t>
+            </w:r>
+          </w:p>
+          <w:p>
+            <w:pPr>
+              <w:rPr>
+                <w:rFonts w:ascii="Times New Roman" w:eastAsia="Times New Roman" w:hAnsi="Times New Roman" w:cs="Times New Roman"/>
+                <w:sz w:val="20"/>
+                <w:szCs w:val="20"/>
+                <w:lang w:val="en-US" w:eastAsia="es-MX"/>
+              </w:rPr>
+            </w:pPr>
+            <w:r>
+              <w:rPr>
+                <w:rFonts w:ascii="Times New Roman" w:eastAsia="Times New Roman" w:hAnsi="Times New Roman" w:cs="Times New Roman"/>
+                <w:sz w:val="20"/>
+                <w:szCs w:val="20"/>
+                <w:lang w:val="en-US" w:eastAsia="es-MX"/>
+              </w:rPr>
+              <w:t>deployment</w:t>
+            </w:r>
           </w:p>
         </w:tc>
       </w:tr>
@@ -1770,6 +1726,16 @@
                 <w:lang w:val="en-US" w:eastAsia="es-MX"/>
               </w:rPr>
             </w:pPr>
+            <w:r>
+              <w:rPr>
+                <w:rFonts w:ascii="Calibri" w:eastAsia="Times New Roman" w:hAnsi="Calibri" w:cs="Times New Roman"/>
+                <w:b/>
+                <w:bCs/>
+                <w:color w:val="000000"/>
+                <w:lang w:val="en-US" w:eastAsia="es-MX"/>
+              </w:rPr>
+              <w:t>7</w:t>
+            </w:r>
           </w:p>
           <w:p>
             <w:pPr>
@@ -1808,6 +1774,15 @@
                 <w:lang w:val="en-US" w:eastAsia="es-MX"/>
               </w:rPr>
             </w:pPr>
+            <w:r>
+              <w:rPr>
+                <w:rFonts w:ascii="Times New Roman" w:eastAsia="Times New Roman" w:hAnsi="Times New Roman" w:cs="Times New Roman"/>
+                <w:sz w:val="20"/>
+                <w:szCs w:val="20"/>
+                <w:lang w:val="en-US" w:eastAsia="es-MX"/>
+              </w:rPr>
+              <w:t>Check humidity conditions</w:t>
+            </w:r>
           </w:p>
         </w:tc>
         <w:tc>
@@ -1825,6 +1800,34 @@
                 <w:lang w:val="en-US" w:eastAsia="es-MX"/>
               </w:rPr>
             </w:pPr>
+            <w:r>
+              <w:rPr>
+                <w:rFonts w:ascii="Times New Roman" w:eastAsia="Times New Roman" w:hAnsi="Times New Roman" w:cs="Times New Roman"/>
+                <w:sz w:val="20"/>
+                <w:szCs w:val="20"/>
+                <w:lang w:val="en-US" w:eastAsia="es-MX"/>
+              </w:rPr>
+              <w:t>A wet area could moisten flaps</w:t>
+            </w:r>
+          </w:p>
+          <w:p>
+            <w:pPr>
+              <w:rPr>
+                <w:rFonts w:ascii="Times New Roman" w:eastAsia="Times New Roman" w:hAnsi="Times New Roman" w:cs="Times New Roman"/>
+                <w:sz w:val="20"/>
+                <w:szCs w:val="20"/>
+                <w:lang w:val="en-US" w:eastAsia="es-MX"/>
+              </w:rPr>
+            </w:pPr>
+            <w:r>
+              <w:rPr>
+                <w:rFonts w:ascii="Times New Roman" w:eastAsia="Times New Roman" w:hAnsi="Times New Roman" w:cs="Times New Roman"/>
+                <w:sz w:val="20"/>
+                <w:szCs w:val="20"/>
+                <w:lang w:val="en-US" w:eastAsia="es-MX"/>
+              </w:rPr>
+              <w:t>movement</w:t>
+            </w:r>
           </w:p>
         </w:tc>
       </w:tr>
@@ -1848,6 +1851,16 @@
                 <w:lang w:val="en-US" w:eastAsia="es-MX"/>
               </w:rPr>
             </w:pPr>
+            <w:r>
+              <w:rPr>
+                <w:rFonts w:ascii="Calibri" w:eastAsia="Times New Roman" w:hAnsi="Calibri" w:cs="Times New Roman"/>
+                <w:b/>
+                <w:bCs/>
+                <w:color w:val="000000"/>
+                <w:lang w:val="en-US" w:eastAsia="es-MX"/>
+              </w:rPr>
+              <w:t>8</w:t>
+            </w:r>
           </w:p>
           <w:p>
             <w:pPr>
@@ -1886,6 +1899,15 @@
                 <w:lang w:val="en-US" w:eastAsia="es-MX"/>
               </w:rPr>
             </w:pPr>
+            <w:r>
+              <w:rPr>
+                <w:rFonts w:ascii="Times New Roman" w:eastAsia="Times New Roman" w:hAnsi="Times New Roman" w:cs="Times New Roman"/>
+                <w:sz w:val="20"/>
+                <w:szCs w:val="20"/>
+                <w:lang w:val="en-US" w:eastAsia="es-MX"/>
+              </w:rPr>
+              <w:t xml:space="preserve">Check for an amount enough of oil inside the flaps </w:t>
+            </w:r>
           </w:p>
         </w:tc>
         <w:tc>
@@ -1903,6 +1925,15 @@
                 <w:lang w:val="en-US" w:eastAsia="es-MX"/>
               </w:rPr>
             </w:pPr>
+            <w:r>
+              <w:rPr>
+                <w:rFonts w:ascii="Times New Roman" w:eastAsia="Times New Roman" w:hAnsi="Times New Roman" w:cs="Times New Roman"/>
+                <w:sz w:val="20"/>
+                <w:szCs w:val="20"/>
+                <w:lang w:val="en-US" w:eastAsia="es-MX"/>
+              </w:rPr>
+              <w:t>No oil no correct mechanical action</w:t>
+            </w:r>
           </w:p>
         </w:tc>
       </w:tr>
@@ -1926,6 +1957,16 @@
                 <w:lang w:val="en-US" w:eastAsia="es-MX"/>
               </w:rPr>
             </w:pPr>
+            <w:r>
+              <w:rPr>
+                <w:rFonts w:ascii="Calibri" w:eastAsia="Times New Roman" w:hAnsi="Calibri" w:cs="Times New Roman"/>
+                <w:b/>
+                <w:bCs/>
+                <w:color w:val="000000"/>
+                <w:lang w:val="en-US" w:eastAsia="es-MX"/>
+              </w:rPr>
+              <w:t>9</w:t>
+            </w:r>
           </w:p>
           <w:p>
             <w:pPr>
@@ -1964,6 +2005,15 @@
                 <w:lang w:val="en-US" w:eastAsia="es-MX"/>
               </w:rPr>
             </w:pPr>
+            <w:r>
+              <w:rPr>
+                <w:rFonts w:ascii="Times New Roman" w:eastAsia="Times New Roman" w:hAnsi="Times New Roman" w:cs="Times New Roman"/>
+                <w:sz w:val="20"/>
+                <w:szCs w:val="20"/>
+                <w:lang w:val="en-US" w:eastAsia="es-MX"/>
+              </w:rPr>
+              <w:t>Check current general speed of the suit</w:t>
+            </w:r>
           </w:p>
         </w:tc>
         <w:tc>
@@ -1981,6 +2031,34 @@
                 <w:lang w:val="en-US" w:eastAsia="es-MX"/>
               </w:rPr>
             </w:pPr>
+            <w:r>
+              <w:rPr>
+                <w:rFonts w:ascii="Times New Roman" w:eastAsia="Times New Roman" w:hAnsi="Times New Roman" w:cs="Times New Roman"/>
+                <w:sz w:val="20"/>
+                <w:szCs w:val="20"/>
+                <w:lang w:val="en-US" w:eastAsia="es-MX"/>
+              </w:rPr>
+              <w:t>The more the speed the more tensile force</w:t>
+            </w:r>
+          </w:p>
+          <w:p>
+            <w:pPr>
+              <w:rPr>
+                <w:rFonts w:ascii="Times New Roman" w:eastAsia="Times New Roman" w:hAnsi="Times New Roman" w:cs="Times New Roman"/>
+                <w:sz w:val="20"/>
+                <w:szCs w:val="20"/>
+                <w:lang w:val="en-US" w:eastAsia="es-MX"/>
+              </w:rPr>
+            </w:pPr>
+            <w:r>
+              <w:rPr>
+                <w:rFonts w:ascii="Times New Roman" w:eastAsia="Times New Roman" w:hAnsi="Times New Roman" w:cs="Times New Roman"/>
+                <w:sz w:val="20"/>
+                <w:szCs w:val="20"/>
+                <w:lang w:val="en-US" w:eastAsia="es-MX"/>
+              </w:rPr>
+              <w:t>on the flaps the is needed</w:t>
+            </w:r>
           </w:p>
         </w:tc>
       </w:tr>
@@ -2015,6 +2093,16 @@
                 <w:lang w:val="en-US" w:eastAsia="es-MX"/>
               </w:rPr>
             </w:pPr>
+            <w:r>
+              <w:rPr>
+                <w:rFonts w:ascii="Calibri" w:eastAsia="Times New Roman" w:hAnsi="Calibri" w:cs="Times New Roman"/>
+                <w:b/>
+                <w:bCs/>
+                <w:color w:val="000000"/>
+                <w:lang w:val="en-US" w:eastAsia="es-MX"/>
+              </w:rPr>
+              <w:t>10</w:t>
+            </w:r>
           </w:p>
           <w:p>
             <w:pPr>
@@ -2042,6 +2130,15 @@
                 <w:lang w:val="en-US" w:eastAsia="es-MX"/>
               </w:rPr>
             </w:pPr>
+            <w:r>
+              <w:rPr>
+                <w:rFonts w:ascii="Times New Roman" w:eastAsia="Times New Roman" w:hAnsi="Times New Roman" w:cs="Times New Roman"/>
+                <w:sz w:val="20"/>
+                <w:szCs w:val="20"/>
+                <w:lang w:val="en-US" w:eastAsia="es-MX"/>
+              </w:rPr>
+              <w:t>Check physical surroundings</w:t>
+            </w:r>
           </w:p>
         </w:tc>
         <w:tc>
@@ -2059,6 +2156,36 @@
                 <w:lang w:val="en-US" w:eastAsia="es-MX"/>
               </w:rPr>
             </w:pPr>
+            <w:r>
+              <w:rPr>
+                <w:rFonts w:ascii="Times New Roman" w:eastAsia="Times New Roman" w:hAnsi="Times New Roman" w:cs="Times New Roman"/>
+                <w:sz w:val="20"/>
+                <w:szCs w:val="20"/>
+                <w:lang w:val="en-US" w:eastAsia="es-MX"/>
+              </w:rPr>
+              <w:t xml:space="preserve">The suit could be in a close space </w:t>
+            </w:r>
+          </w:p>
+          <w:p>
+            <w:pPr>
+              <w:rPr>
+                <w:rFonts w:ascii="Times New Roman" w:eastAsia="Times New Roman" w:hAnsi="Times New Roman" w:cs="Times New Roman"/>
+                <w:sz w:val="20"/>
+                <w:szCs w:val="20"/>
+                <w:lang w:val="en-US" w:eastAsia="es-MX"/>
+              </w:rPr>
+            </w:pPr>
+            <w:r>
+              <w:rPr>
+                <w:rFonts w:ascii="Times New Roman" w:eastAsia="Times New Roman" w:hAnsi="Times New Roman" w:cs="Times New Roman"/>
+                <w:sz w:val="20"/>
+                <w:szCs w:val="20"/>
+                <w:lang w:val="en-US" w:eastAsia="es-MX"/>
+              </w:rPr>
+              <w:t>immobilizing the flaps</w:t>
+            </w:r>
+            <w:bookmarkStart w:id="0" w:name="_GoBack"/>
+            <w:bookmarkEnd w:id="0"/>
           </w:p>
         </w:tc>
       </w:tr>
@@ -2078,7 +2205,7 @@
     </w:p>
     <w:tbl>
       <w:tblPr>
-        <w:tblStyle w:val="Tablaconcuadrcula"/>
+        <w:tblStyle w:val="TableGrid"/>
         <w:tblpPr w:leftFromText="141" w:rightFromText="141" w:horzAnchor="margin" w:tblpY="-570"/>
         <w:tblW w:w="5455" w:type="pct"/>
         <w:tblLook w:val="04A0" w:firstRow="1" w:lastRow="0" w:firstColumn="1" w:lastColumn="0" w:noHBand="0" w:noVBand="1"/>
@@ -2809,6 +2936,16 @@
                 <w:lang w:eastAsia="es-MX"/>
               </w:rPr>
             </w:pPr>
+            <w:r>
+              <w:rPr>
+                <w:rFonts w:ascii="Calibri" w:eastAsia="Times New Roman" w:hAnsi="Calibri" w:cs="Times New Roman"/>
+                <w:b/>
+                <w:bCs/>
+                <w:color w:val="000000"/>
+                <w:lang w:eastAsia="es-MX"/>
+              </w:rPr>
+              <w:t xml:space="preserve">Step </w:t>
+            </w:r>
             <w:proofErr w:type="spellStart"/>
             <w:r>
               <w:rPr>
@@ -2818,31 +2955,9 @@
                 <w:color w:val="000000"/>
                 <w:lang w:eastAsia="es-MX"/>
               </w:rPr>
-              <w:t>Step</w:t>
+              <w:t>Number</w:t>
             </w:r>
             <w:proofErr w:type="spellEnd"/>
-            <w:r>
-              <w:rPr>
-                <w:rFonts w:ascii="Calibri" w:eastAsia="Times New Roman" w:hAnsi="Calibri" w:cs="Times New Roman"/>
-                <w:b/>
-                <w:bCs/>
-                <w:color w:val="000000"/>
-                <w:lang w:eastAsia="es-MX"/>
-              </w:rPr>
-              <w:t xml:space="preserve"> </w:t>
-            </w:r>
-            <w:proofErr w:type="spellStart"/>
-            <w:r>
-              <w:rPr>
-                <w:rFonts w:ascii="Calibri" w:eastAsia="Times New Roman" w:hAnsi="Calibri" w:cs="Times New Roman"/>
-                <w:b/>
-                <w:bCs/>
-                <w:color w:val="000000"/>
-                <w:lang w:eastAsia="es-MX"/>
-              </w:rPr>
-              <w:t>Number</w:t>
-            </w:r>
-            <w:proofErr w:type="spellEnd"/>
           </w:p>
         </w:tc>
         <w:tc>
@@ -2862,27 +2977,15 @@
                 <w:lang w:eastAsia="es-MX"/>
               </w:rPr>
             </w:pPr>
-            <w:proofErr w:type="spellStart"/>
-            <w:r>
-              <w:rPr>
-                <w:rFonts w:ascii="Calibri" w:eastAsia="Times New Roman" w:hAnsi="Calibri" w:cs="Times New Roman"/>
-                <w:b/>
-                <w:bCs/>
-                <w:color w:val="000000"/>
-                <w:lang w:eastAsia="es-MX"/>
-              </w:rPr>
-              <w:t>Step</w:t>
-            </w:r>
-            <w:proofErr w:type="spellEnd"/>
-            <w:r>
-              <w:rPr>
-                <w:rFonts w:ascii="Calibri" w:eastAsia="Times New Roman" w:hAnsi="Calibri" w:cs="Times New Roman"/>
-                <w:b/>
-                <w:bCs/>
-                <w:color w:val="000000"/>
-                <w:lang w:eastAsia="es-MX"/>
-              </w:rPr>
-              <w:t xml:space="preserve"> </w:t>
+            <w:r>
+              <w:rPr>
+                <w:rFonts w:ascii="Calibri" w:eastAsia="Times New Roman" w:hAnsi="Calibri" w:cs="Times New Roman"/>
+                <w:b/>
+                <w:bCs/>
+                <w:color w:val="000000"/>
+                <w:lang w:eastAsia="es-MX"/>
+              </w:rPr>
+              <w:t xml:space="preserve">Step </w:t>
             </w:r>
             <w:proofErr w:type="spellStart"/>
             <w:r>
@@ -3028,25 +3131,25 @@
                 <w:szCs w:val="20"/>
                 <w:lang w:val="en-US" w:eastAsia="es-MX"/>
               </w:rPr>
-              <w:t xml:space="preserve">Calculate time it takes to increase a </w:t>
-            </w:r>
-            <w:r>
-              <w:rPr>
-                <w:rFonts w:ascii="Times New Roman" w:eastAsia="Times New Roman" w:hAnsi="Times New Roman" w:cs="Times New Roman"/>
-                <w:sz w:val="20"/>
-                <w:szCs w:val="20"/>
-                <w:lang w:val="en-US" w:eastAsia="es-MX"/>
-              </w:rPr>
-              <w:t>degree</w:t>
-            </w:r>
-            <w:r>
-              <w:rPr>
-                <w:rFonts w:ascii="Times New Roman" w:eastAsia="Times New Roman" w:hAnsi="Times New Roman" w:cs="Times New Roman"/>
-                <w:sz w:val="20"/>
-                <w:szCs w:val="20"/>
-                <w:lang w:val="en-US" w:eastAsia="es-MX"/>
-              </w:rPr>
-              <w:t>.</w:t>
+              <w:t xml:space="preserve">Check current </w:t>
+            </w:r>
+            <w:r>
+              <w:rPr>
+                <w:rFonts w:ascii="Times New Roman" w:eastAsia="Times New Roman" w:hAnsi="Times New Roman" w:cs="Times New Roman"/>
+                <w:sz w:val="20"/>
+                <w:szCs w:val="20"/>
+                <w:lang w:val="en-US" w:eastAsia="es-MX"/>
+              </w:rPr>
+              <w:t xml:space="preserve">inner </w:t>
+            </w:r>
+            <w:r>
+              <w:rPr>
+                <w:rFonts w:ascii="Times New Roman" w:eastAsia="Times New Roman" w:hAnsi="Times New Roman" w:cs="Times New Roman"/>
+                <w:sz w:val="20"/>
+                <w:szCs w:val="20"/>
+                <w:lang w:val="en-US" w:eastAsia="es-MX"/>
+              </w:rPr>
+              <w:t>temperature before testing</w:t>
             </w:r>
           </w:p>
         </w:tc>
@@ -3262,7 +3365,6 @@
               </w:rPr>
             </w:pPr>
             <w:proofErr w:type="spellStart"/>
-            <w:proofErr w:type="gramStart"/>
             <w:r>
               <w:rPr>
                 <w:rFonts w:ascii="Times New Roman" w:eastAsia="Times New Roman" w:hAnsi="Times New Roman" w:cs="Times New Roman"/>
@@ -3273,7 +3375,6 @@
               <w:t>temperature</w:t>
             </w:r>
             <w:proofErr w:type="spellEnd"/>
-            <w:proofErr w:type="gramEnd"/>
             <w:r>
               <w:rPr>
                 <w:rFonts w:ascii="Times New Roman" w:eastAsia="Times New Roman" w:hAnsi="Times New Roman" w:cs="Times New Roman"/>
@@ -3455,25 +3556,14 @@
                 <w:lang w:val="en-US" w:eastAsia="es-MX"/>
               </w:rPr>
             </w:pPr>
-            <w:proofErr w:type="gramStart"/>
-            <w:r>
-              <w:rPr>
-                <w:rFonts w:ascii="Times New Roman" w:eastAsia="Times New Roman" w:hAnsi="Times New Roman" w:cs="Times New Roman"/>
-                <w:sz w:val="20"/>
-                <w:szCs w:val="20"/>
-                <w:lang w:val="en-US" w:eastAsia="es-MX"/>
-              </w:rPr>
-              <w:t>to</w:t>
-            </w:r>
-            <w:proofErr w:type="gramEnd"/>
-            <w:r>
-              <w:rPr>
-                <w:rFonts w:ascii="Times New Roman" w:eastAsia="Times New Roman" w:hAnsi="Times New Roman" w:cs="Times New Roman"/>
-                <w:sz w:val="20"/>
-                <w:szCs w:val="20"/>
-                <w:lang w:val="en-US" w:eastAsia="es-MX"/>
-              </w:rPr>
-              <w:t xml:space="preserve"> the environment.</w:t>
+            <w:r>
+              <w:rPr>
+                <w:rFonts w:ascii="Times New Roman" w:eastAsia="Times New Roman" w:hAnsi="Times New Roman" w:cs="Times New Roman"/>
+                <w:sz w:val="20"/>
+                <w:szCs w:val="20"/>
+                <w:lang w:val="en-US" w:eastAsia="es-MX"/>
+              </w:rPr>
+              <w:t>to the environment.</w:t>
             </w:r>
           </w:p>
         </w:tc>
@@ -3543,25 +3633,14 @@
                 <w:lang w:val="en-US" w:eastAsia="es-MX"/>
               </w:rPr>
             </w:pPr>
-            <w:proofErr w:type="gramStart"/>
-            <w:r>
-              <w:rPr>
-                <w:rFonts w:ascii="Times New Roman" w:eastAsia="Times New Roman" w:hAnsi="Times New Roman" w:cs="Times New Roman"/>
-                <w:sz w:val="20"/>
-                <w:szCs w:val="20"/>
-                <w:lang w:val="en-US" w:eastAsia="es-MX"/>
-              </w:rPr>
-              <w:t>that</w:t>
-            </w:r>
-            <w:proofErr w:type="gramEnd"/>
-            <w:r>
-              <w:rPr>
-                <w:rFonts w:ascii="Times New Roman" w:eastAsia="Times New Roman" w:hAnsi="Times New Roman" w:cs="Times New Roman"/>
-                <w:sz w:val="20"/>
-                <w:szCs w:val="20"/>
-                <w:lang w:val="en-US" w:eastAsia="es-MX"/>
-              </w:rPr>
-              <w:t xml:space="preserve"> temperature. </w:t>
+            <w:r>
+              <w:rPr>
+                <w:rFonts w:ascii="Times New Roman" w:eastAsia="Times New Roman" w:hAnsi="Times New Roman" w:cs="Times New Roman"/>
+                <w:sz w:val="20"/>
+                <w:szCs w:val="20"/>
+                <w:lang w:val="en-US" w:eastAsia="es-MX"/>
+              </w:rPr>
+              <w:t xml:space="preserve">that temperature. </w:t>
             </w:r>
           </w:p>
         </w:tc>
@@ -3650,19 +3729,27 @@
                 <w:lang w:val="en-US" w:eastAsia="es-MX"/>
               </w:rPr>
             </w:pPr>
-            <w:bookmarkStart w:id="0" w:name="_GoBack"/>
-            <w:bookmarkEnd w:id="0"/>
-          </w:p>
-          <w:p>
-            <w:pPr>
-              <w:rPr>
-                <w:rFonts w:ascii="Calibri" w:eastAsia="Times New Roman" w:hAnsi="Calibri" w:cs="Times New Roman"/>
-                <w:b/>
-                <w:bCs/>
-                <w:color w:val="000000"/>
-                <w:lang w:val="en-US" w:eastAsia="es-MX"/>
-              </w:rPr>
-            </w:pPr>
+          </w:p>
+          <w:p>
+            <w:pPr>
+              <w:rPr>
+                <w:rFonts w:ascii="Calibri" w:eastAsia="Times New Roman" w:hAnsi="Calibri" w:cs="Times New Roman"/>
+                <w:b/>
+                <w:bCs/>
+                <w:color w:val="000000"/>
+                <w:lang w:val="en-US" w:eastAsia="es-MX"/>
+              </w:rPr>
+            </w:pPr>
+            <w:r>
+              <w:rPr>
+                <w:rFonts w:ascii="Calibri" w:eastAsia="Times New Roman" w:hAnsi="Calibri" w:cs="Times New Roman"/>
+                <w:b/>
+                <w:bCs/>
+                <w:color w:val="000000"/>
+                <w:lang w:val="en-US" w:eastAsia="es-MX"/>
+              </w:rPr>
+              <w:t>5</w:t>
+            </w:r>
           </w:p>
           <w:p>
             <w:pPr>
@@ -3690,6 +3777,15 @@
                 <w:lang w:val="en-US" w:eastAsia="es-MX"/>
               </w:rPr>
             </w:pPr>
+            <w:r>
+              <w:rPr>
+                <w:rFonts w:ascii="Times New Roman" w:eastAsia="Times New Roman" w:hAnsi="Times New Roman" w:cs="Times New Roman"/>
+                <w:sz w:val="20"/>
+                <w:szCs w:val="20"/>
+                <w:lang w:val="en-US" w:eastAsia="es-MX"/>
+              </w:rPr>
+              <w:t xml:space="preserve">Check temperature influence of saber on the handler </w:t>
+            </w:r>
           </w:p>
         </w:tc>
         <w:tc>
@@ -3707,6 +3803,34 @@
                 <w:lang w:val="en-US" w:eastAsia="es-MX"/>
               </w:rPr>
             </w:pPr>
+            <w:r>
+              <w:rPr>
+                <w:rFonts w:ascii="Times New Roman" w:eastAsia="Times New Roman" w:hAnsi="Times New Roman" w:cs="Times New Roman"/>
+                <w:sz w:val="20"/>
+                <w:szCs w:val="20"/>
+                <w:lang w:val="en-US" w:eastAsia="es-MX"/>
+              </w:rPr>
+              <w:t xml:space="preserve">Saber must be able to concentrate </w:t>
+            </w:r>
+          </w:p>
+          <w:p>
+            <w:pPr>
+              <w:rPr>
+                <w:rFonts w:ascii="Times New Roman" w:eastAsia="Times New Roman" w:hAnsi="Times New Roman" w:cs="Times New Roman"/>
+                <w:sz w:val="20"/>
+                <w:szCs w:val="20"/>
+                <w:lang w:val="en-US" w:eastAsia="es-MX"/>
+              </w:rPr>
+            </w:pPr>
+            <w:r>
+              <w:rPr>
+                <w:rFonts w:ascii="Times New Roman" w:eastAsia="Times New Roman" w:hAnsi="Times New Roman" w:cs="Times New Roman"/>
+                <w:sz w:val="20"/>
+                <w:szCs w:val="20"/>
+                <w:lang w:val="en-US" w:eastAsia="es-MX"/>
+              </w:rPr>
+              <w:t xml:space="preserve">the temperature on specific regions </w:t>
+            </w:r>
           </w:p>
         </w:tc>
       </w:tr>
@@ -3741,6 +3865,16 @@
                 <w:lang w:val="en-US" w:eastAsia="es-MX"/>
               </w:rPr>
             </w:pPr>
+            <w:r>
+              <w:rPr>
+                <w:rFonts w:ascii="Calibri" w:eastAsia="Times New Roman" w:hAnsi="Calibri" w:cs="Times New Roman"/>
+                <w:b/>
+                <w:bCs/>
+                <w:color w:val="000000"/>
+                <w:lang w:val="en-US" w:eastAsia="es-MX"/>
+              </w:rPr>
+              <w:t>6</w:t>
+            </w:r>
           </w:p>
           <w:p>
             <w:pPr>
@@ -3768,6 +3902,15 @@
                 <w:lang w:val="en-US" w:eastAsia="es-MX"/>
               </w:rPr>
             </w:pPr>
+            <w:r>
+              <w:rPr>
+                <w:rFonts w:ascii="Times New Roman" w:eastAsia="Times New Roman" w:hAnsi="Times New Roman" w:cs="Times New Roman"/>
+                <w:sz w:val="20"/>
+                <w:szCs w:val="20"/>
+                <w:lang w:val="en-US" w:eastAsia="es-MX"/>
+              </w:rPr>
+              <w:t>Check current external temperature</w:t>
+            </w:r>
           </w:p>
         </w:tc>
         <w:tc>
@@ -3785,6 +3928,15 @@
                 <w:lang w:val="en-US" w:eastAsia="es-MX"/>
               </w:rPr>
             </w:pPr>
+            <w:r>
+              <w:rPr>
+                <w:rFonts w:ascii="Times New Roman" w:eastAsia="Times New Roman" w:hAnsi="Times New Roman" w:cs="Times New Roman"/>
+                <w:sz w:val="20"/>
+                <w:szCs w:val="20"/>
+                <w:lang w:val="en-US" w:eastAsia="es-MX"/>
+              </w:rPr>
+              <w:t>Temperature</w:t>
+            </w:r>
           </w:p>
         </w:tc>
       </w:tr>
@@ -3819,6 +3971,16 @@
                 <w:lang w:val="en-US" w:eastAsia="es-MX"/>
               </w:rPr>
             </w:pPr>
+            <w:r>
+              <w:rPr>
+                <w:rFonts w:ascii="Calibri" w:eastAsia="Times New Roman" w:hAnsi="Calibri" w:cs="Times New Roman"/>
+                <w:b/>
+                <w:bCs/>
+                <w:color w:val="000000"/>
+                <w:lang w:val="en-US" w:eastAsia="es-MX"/>
+              </w:rPr>
+              <w:t>7</w:t>
+            </w:r>
           </w:p>
           <w:p>
             <w:pPr>
@@ -3897,6 +4059,16 @@
                 <w:lang w:val="en-US" w:eastAsia="es-MX"/>
               </w:rPr>
             </w:pPr>
+            <w:r>
+              <w:rPr>
+                <w:rFonts w:ascii="Calibri" w:eastAsia="Times New Roman" w:hAnsi="Calibri" w:cs="Times New Roman"/>
+                <w:b/>
+                <w:bCs/>
+                <w:color w:val="000000"/>
+                <w:lang w:val="en-US" w:eastAsia="es-MX"/>
+              </w:rPr>
+              <w:t>8</w:t>
+            </w:r>
           </w:p>
           <w:p>
             <w:pPr>
@@ -3975,16 +4147,16 @@
                 <w:lang w:val="en-US" w:eastAsia="es-MX"/>
               </w:rPr>
             </w:pPr>
-          </w:p>
-          <w:p>
-            <w:pPr>
-              <w:rPr>
-                <w:rFonts w:ascii="Times New Roman" w:eastAsia="Times New Roman" w:hAnsi="Times New Roman" w:cs="Times New Roman"/>
-                <w:sz w:val="20"/>
-                <w:szCs w:val="20"/>
-                <w:lang w:val="en-US" w:eastAsia="es-MX"/>
-              </w:rPr>
-            </w:pPr>
+            <w:r>
+              <w:rPr>
+                <w:rFonts w:ascii="Calibri" w:eastAsia="Times New Roman" w:hAnsi="Calibri" w:cs="Times New Roman"/>
+                <w:b/>
+                <w:bCs/>
+                <w:color w:val="000000"/>
+                <w:lang w:val="en-US" w:eastAsia="es-MX"/>
+              </w:rPr>
+              <w:t>9</w:t>
+            </w:r>
           </w:p>
         </w:tc>
         <w:tc>
@@ -4042,6 +4214,16 @@
                 <w:lang w:val="en-US" w:eastAsia="es-MX"/>
               </w:rPr>
             </w:pPr>
+            <w:r>
+              <w:rPr>
+                <w:rFonts w:ascii="Calibri" w:eastAsia="Times New Roman" w:hAnsi="Calibri" w:cs="Times New Roman"/>
+                <w:b/>
+                <w:bCs/>
+                <w:color w:val="000000"/>
+                <w:lang w:val="en-US" w:eastAsia="es-MX"/>
+              </w:rPr>
+              <w:t>10</w:t>
+            </w:r>
           </w:p>
           <w:p>
             <w:pPr>
@@ -5121,7 +5303,7 @@
       <w:hyperlink r:id="rId4" w:history="1">
         <w:r>
           <w:rPr>
-            <w:rStyle w:val="Hipervnculo"/>
+            <w:rStyle w:val="Hyperlink"/>
             <w:rFonts w:ascii="Arial" w:eastAsiaTheme="minorEastAsia" w:hAnsi="Arial" w:cs="Arial"/>
             <w:kern w:val="24"/>
             <w:sz w:val="36"/>
@@ -5168,7 +5350,7 @@
       <w:hyperlink r:id="rId5" w:history="1">
         <w:r>
           <w:rPr>
-            <w:rStyle w:val="Hipervnculo"/>
+            <w:rStyle w:val="Hyperlink"/>
             <w:rFonts w:ascii="Arial" w:eastAsiaTheme="minorEastAsia" w:hAnsi="Arial" w:cs="Arial"/>
             <w:kern w:val="24"/>
             <w:sz w:val="36"/>
@@ -5213,7 +5395,7 @@
       <w:hyperlink r:id="rId6" w:history="1">
         <w:r>
           <w:rPr>
-            <w:rStyle w:val="Hipervnculo"/>
+            <w:rStyle w:val="Hyperlink"/>
             <w:rFonts w:ascii="Arial" w:eastAsiaTheme="minorEastAsia" w:hAnsi="Arial" w:cs="Arial"/>
             <w:kern w:val="24"/>
             <w:sz w:val="36"/>
@@ -5258,7 +5440,7 @@
       <w:hyperlink r:id="rId7" w:history="1">
         <w:r>
           <w:rPr>
-            <w:rStyle w:val="Hipervnculo"/>
+            <w:rStyle w:val="Hyperlink"/>
             <w:rFonts w:ascii="Arial" w:eastAsiaTheme="minorEastAsia" w:hAnsi="Arial" w:cs="Arial"/>
             <w:kern w:val="24"/>
             <w:sz w:val="36"/>
@@ -5303,7 +5485,7 @@
       <w:hyperlink r:id="rId8" w:history="1">
         <w:r>
           <w:rPr>
-            <w:rStyle w:val="Hipervnculo"/>
+            <w:rStyle w:val="Hyperlink"/>
             <w:rFonts w:ascii="Arial" w:eastAsiaTheme="minorEastAsia" w:hAnsi="Arial" w:cs="Arial"/>
             <w:kern w:val="24"/>
             <w:sz w:val="36"/>
@@ -5522,7 +5704,7 @@
 </file>
 
 <file path=word/styles.xml><?xml version="1.0" encoding="utf-8"?>
-<w:styles xmlns:mc="http://schemas.openxmlformats.org/markup-compatibility/2006" xmlns:r="http://schemas.openxmlformats.org/officeDocument/2006/relationships" xmlns:w="http://schemas.openxmlformats.org/wordprocessingml/2006/main" xmlns:w14="http://schemas.microsoft.com/office/word/2010/wordml" xmlns:w15="http://schemas.microsoft.com/office/word/2012/wordml" mc:Ignorable="w14 w15">
+<w:styles xmlns:mc="http://schemas.openxmlformats.org/markup-compatibility/2006" xmlns:r="http://schemas.openxmlformats.org/officeDocument/2006/relationships" xmlns:w="http://schemas.openxmlformats.org/wordprocessingml/2006/main" xmlns:w14="http://schemas.microsoft.com/office/word/2010/wordml" xmlns:w15="http://schemas.microsoft.com/office/word/2012/wordml" xmlns:w16cid="http://schemas.microsoft.com/office/word/2016/wordml/cid" xmlns:w16se="http://schemas.microsoft.com/office/word/2015/wordml/symex" mc:Ignorable="w14 w15 w16se w16cid">
   <w:docDefaults>
     <w:rPrDefault>
       <w:rPr>
@@ -5538,7 +5720,7 @@
       </w:pPr>
     </w:pPrDefault>
   </w:docDefaults>
-  <w:latentStyles w:defLockedState="0" w:defUIPriority="99" w:defSemiHidden="0" w:defUnhideWhenUsed="0" w:defQFormat="0" w:count="371">
+  <w:latentStyles w:defLockedState="0" w:defUIPriority="99" w:defSemiHidden="0" w:defUnhideWhenUsed="0" w:defQFormat="0" w:count="377">
     <w:lsdException w:name="Normal" w:uiPriority="0" w:qFormat="1"/>
     <w:lsdException w:name="heading 1" w:uiPriority="9" w:qFormat="1"/>
     <w:lsdException w:name="heading 2" w:semiHidden="1" w:uiPriority="9" w:unhideWhenUsed="1" w:qFormat="1"/>
@@ -5686,11 +5868,8 @@
     <w:lsdException w:name="Table 3D effects 3" w:semiHidden="1" w:unhideWhenUsed="1"/>
     <w:lsdException w:name="Table Contemporary" w:semiHidden="1" w:unhideWhenUsed="1"/>
     <w:lsdException w:name="Table Elegant" w:semiHidden="1" w:unhideWhenUsed="1"/>
-    <w:lsdException w:name="Table Professional" w:semiHidden="1" w:unhideWhenUsed="1"/>
     <w:lsdException w:name="Table Subtle 1" w:semiHidden="1" w:unhideWhenUsed="1"/>
     <w:lsdException w:name="Table Subtle 2" w:semiHidden="1" w:unhideWhenUsed="1"/>
-    <w:lsdException w:name="Table Web 1" w:semiHidden="1" w:unhideWhenUsed="1"/>
-    <w:lsdException w:name="Table Web 2" w:semiHidden="1" w:unhideWhenUsed="1"/>
     <w:lsdException w:name="Table Web 3" w:semiHidden="1" w:unhideWhenUsed="1"/>
     <w:lsdException w:name="Balloon Text" w:semiHidden="1" w:unhideWhenUsed="1"/>
     <w:lsdException w:name="Table Grid" w:uiPriority="39"/>
@@ -5910,18 +6089,24 @@
     <w:lsdException w:name="List Table 5 Dark Accent 6" w:uiPriority="50"/>
     <w:lsdException w:name="List Table 6 Colorful Accent 6" w:uiPriority="51"/>
     <w:lsdException w:name="List Table 7 Colorful Accent 6" w:uiPriority="52"/>
+    <w:lsdException w:name="Mention" w:semiHidden="1" w:unhideWhenUsed="1"/>
+    <w:lsdException w:name="Smart Hyperlink" w:semiHidden="1" w:unhideWhenUsed="1"/>
+    <w:lsdException w:name="Hashtag" w:semiHidden="1" w:unhideWhenUsed="1"/>
+    <w:lsdException w:name="Unresolved Mention" w:semiHidden="1" w:unhideWhenUsed="1"/>
+    <w:lsdException w:name="Smart Link" w:semiHidden="1" w:unhideWhenUsed="1"/>
+    <w:lsdException w:name="Smart Link Error" w:semiHidden="1" w:unhideWhenUsed="1"/>
   </w:latentStyles>
   <w:style w:type="paragraph" w:default="1" w:styleId="Normal">
     <w:name w:val="Normal"/>
     <w:qFormat/>
   </w:style>
-  <w:style w:type="character" w:default="1" w:styleId="Fuentedeprrafopredeter">
+  <w:style w:type="character" w:default="1" w:styleId="DefaultParagraphFont">
     <w:name w:val="Default Paragraph Font"/>
     <w:uiPriority w:val="1"/>
     <w:semiHidden/>
     <w:unhideWhenUsed/>
   </w:style>
-  <w:style w:type="table" w:default="1" w:styleId="Tablanormal">
+  <w:style w:type="table" w:default="1" w:styleId="TableNormal">
     <w:name w:val="Normal Table"/>
     <w:uiPriority w:val="99"/>
     <w:semiHidden/>
@@ -5936,15 +6121,15 @@
       </w:tblCellMar>
     </w:tblPr>
   </w:style>
-  <w:style w:type="numbering" w:default="1" w:styleId="Sinlista">
+  <w:style w:type="numbering" w:default="1" w:styleId="NoList">
     <w:name w:val="No List"/>
     <w:uiPriority w:val="99"/>
     <w:semiHidden/>
     <w:unhideWhenUsed/>
   </w:style>
-  <w:style w:type="table" w:styleId="Tablaconcuadrcula">
+  <w:style w:type="table" w:styleId="TableGrid">
     <w:name w:val="Table Grid"/>
-    <w:basedOn w:val="Tablanormal"/>
+    <w:basedOn w:val="TableNormal"/>
     <w:uiPriority w:val="39"/>
     <w:rsid w:val="00992E35"/>
     <w:pPr>
@@ -5978,9 +6163,9 @@
       <w:lang w:eastAsia="es-MX"/>
     </w:rPr>
   </w:style>
-  <w:style w:type="character" w:styleId="Hipervnculo">
+  <w:style w:type="character" w:styleId="Hyperlink">
     <w:name w:val="Hyperlink"/>
-    <w:basedOn w:val="Fuentedeprrafopredeter"/>
+    <w:basedOn w:val="DefaultParagraphFont"/>
     <w:uiPriority w:val="99"/>
     <w:unhideWhenUsed/>
     <w:rsid w:val="00723B83"/>
@@ -5989,9 +6174,9 @@
       <w:u w:val="single"/>
     </w:rPr>
   </w:style>
-  <w:style w:type="character" w:customStyle="1" w:styleId="Mention">
-    <w:name w:val="Mention"/>
-    <w:basedOn w:val="Fuentedeprrafopredeter"/>
+  <w:style w:type="character" w:customStyle="1" w:styleId="Mention1">
+    <w:name w:val="Mention1"/>
+    <w:basedOn w:val="DefaultParagraphFont"/>
     <w:uiPriority w:val="99"/>
     <w:semiHidden/>
     <w:unhideWhenUsed/>
@@ -6001,9 +6186,9 @@
       <w:shd w:val="clear" w:color="auto" w:fill="E6E6E6"/>
     </w:rPr>
   </w:style>
-  <w:style w:type="character" w:styleId="Hipervnculovisitado">
+  <w:style w:type="character" w:styleId="FollowedHyperlink">
     <w:name w:val="FollowedHyperlink"/>
-    <w:basedOn w:val="Fuentedeprrafopredeter"/>
+    <w:basedOn w:val="DefaultParagraphFont"/>
     <w:uiPriority w:val="99"/>
     <w:semiHidden/>
     <w:unhideWhenUsed/>
@@ -6013,9 +6198,9 @@
       <w:u w:val="single"/>
     </w:rPr>
   </w:style>
-  <w:style w:type="character" w:customStyle="1" w:styleId="UnresolvedMention">
-    <w:name w:val="Unresolved Mention"/>
-    <w:basedOn w:val="Fuentedeprrafopredeter"/>
+  <w:style w:type="character" w:customStyle="1" w:styleId="UnresolvedMention1">
+    <w:name w:val="Unresolved Mention1"/>
+    <w:basedOn w:val="DefaultParagraphFont"/>
     <w:uiPriority w:val="99"/>
     <w:semiHidden/>
     <w:unhideWhenUsed/>

</xml_diff>